<commit_message>
Updated Milestone 4 update (Parts 4 and 5)
</commit_message>
<xml_diff>
--- a/Milestone 3/Group 39 - Final Project Milestone 3 - Update.docx
+++ b/Milestone 3/Group 39 - Final Project Milestone 3 - Update.docx
@@ -2807,6 +2807,7 @@
                 <w:rFonts w:ascii="Times New Roman" w:eastAsia="Times New Roman" w:hAnsi="Times New Roman" w:cs="Times New Roman"/>
                 <w:i/>
                 <w:iCs/>
+                <w:noProof/>
                 <w:sz w:val="18"/>
                 <w:szCs w:val="18"/>
               </w:rPr>
@@ -3130,6 +3131,7 @@
                 <w:rFonts w:ascii="Times New Roman" w:eastAsia="Times New Roman" w:hAnsi="Times New Roman" w:cs="Times New Roman"/>
                 <w:i/>
                 <w:iCs/>
+                <w:noProof/>
                 <w:sz w:val="16"/>
                 <w:szCs w:val="16"/>
               </w:rPr>
@@ -3281,6 +3283,7 @@
                 <w:rFonts w:ascii="Times New Roman" w:eastAsia="Times New Roman" w:hAnsi="Times New Roman" w:cs="Times New Roman"/>
                 <w:i/>
                 <w:iCs/>
+                <w:noProof/>
                 <w:sz w:val="16"/>
                 <w:szCs w:val="16"/>
               </w:rPr>
@@ -3474,6 +3477,9 @@
               <w:jc w:val="center"/>
             </w:pPr>
             <w:r>
+              <w:rPr>
+                <w:noProof/>
+              </w:rPr>
               <w:drawing>
                 <wp:inline distT="0" distB="0" distL="0" distR="0" wp14:anchorId="68799946" wp14:editId="10B42E74">
                   <wp:extent cx="5592726" cy="3229057"/>
@@ -3777,17 +3783,7 @@
                 <w:sz w:val="18"/>
                 <w:szCs w:val="18"/>
               </w:rPr>
-              <w:t>Correlation of predictors</w:t>
-            </w:r>
-            <w:r>
-              <w:rPr>
-                <w:rFonts w:ascii="Times New Roman" w:eastAsia="Times New Roman" w:hAnsi="Times New Roman" w:cs="Times New Roman"/>
-                <w:i/>
-                <w:iCs/>
-                <w:sz w:val="18"/>
-                <w:szCs w:val="18"/>
-              </w:rPr>
-              <w:t xml:space="preserve"> from </w:t>
+              <w:t xml:space="preserve">Correlation of predictors from </w:t>
             </w:r>
             <w:proofErr w:type="spellStart"/>
             <w:r>
@@ -4130,7 +4126,19 @@
         <w:rPr>
           <w:rFonts w:ascii="Times New Roman" w:eastAsia="Times New Roman" w:hAnsi="Times New Roman" w:cs="Times New Roman"/>
         </w:rPr>
-        <w:t>Is the (population-weighted) incidence rate of police shootings different for white vs. black victims, after controlling for observable characteristics?</w:t>
+        <w:t>Is the population-weighted incidence rate of police shootings different for white vs. black victims</w:t>
+      </w:r>
+      <w:r>
+        <w:rPr>
+          <w:rFonts w:ascii="Times New Roman" w:eastAsia="Times New Roman" w:hAnsi="Times New Roman" w:cs="Times New Roman"/>
+        </w:rPr>
+        <w:t xml:space="preserve"> (vs. other races)</w:t>
+      </w:r>
+      <w:r>
+        <w:rPr>
+          <w:rFonts w:ascii="Times New Roman" w:eastAsia="Times New Roman" w:hAnsi="Times New Roman" w:cs="Times New Roman"/>
+        </w:rPr>
+        <w:t>?</w:t>
       </w:r>
     </w:p>
     <w:p>
@@ -4226,85 +4234,13 @@
         <w:rPr>
           <w:rFonts w:ascii="Times New Roman" w:hAnsi="Times New Roman" w:cs="Times New Roman"/>
         </w:rPr>
-        <w:t xml:space="preserve">For both of our modified questions, we will </w:t>
-      </w:r>
-      <w:r>
-        <w:rPr>
-          <w:rFonts w:ascii="Times New Roman" w:hAnsi="Times New Roman" w:cs="Times New Roman"/>
-        </w:rPr>
-        <w:t>restructure the Washington Post dataset</w:t>
-      </w:r>
-      <w:r>
-        <w:rPr>
-          <w:rFonts w:ascii="Times New Roman" w:hAnsi="Times New Roman" w:cs="Times New Roman"/>
-        </w:rPr>
-        <w:t>, so that each row corresponds with a unique state and year.</w:t>
-      </w:r>
-      <w:r>
-        <w:rPr>
-          <w:rFonts w:ascii="Times New Roman" w:hAnsi="Times New Roman" w:cs="Times New Roman"/>
-        </w:rPr>
-        <w:t xml:space="preserve">  For each state-year, we will construct two outcome variables: (1) the total black </w:t>
-      </w:r>
-      <w:r>
-        <w:rPr>
-          <w:rFonts w:ascii="Times New Roman" w:hAnsi="Times New Roman" w:cs="Times New Roman"/>
-        </w:rPr>
-        <w:t xml:space="preserve">civilian </w:t>
-      </w:r>
-      <w:r>
-        <w:rPr>
-          <w:rFonts w:ascii="Times New Roman" w:hAnsi="Times New Roman" w:cs="Times New Roman"/>
-        </w:rPr>
-        <w:t xml:space="preserve">shootings per capita and (2) the total white </w:t>
-      </w:r>
-      <w:r>
-        <w:rPr>
-          <w:rFonts w:ascii="Times New Roman" w:hAnsi="Times New Roman" w:cs="Times New Roman"/>
-        </w:rPr>
-        <w:t xml:space="preserve">civilian </w:t>
-      </w:r>
-      <w:r>
-        <w:rPr>
-          <w:rFonts w:ascii="Times New Roman" w:hAnsi="Times New Roman" w:cs="Times New Roman"/>
-        </w:rPr>
-        <w:t xml:space="preserve">shootings per capita.  We will also add </w:t>
-      </w:r>
-      <w:r>
-        <w:rPr>
-          <w:rFonts w:ascii="Times New Roman" w:hAnsi="Times New Roman" w:cs="Times New Roman"/>
-        </w:rPr>
-        <w:t>various</w:t>
-      </w:r>
-      <w:r>
-        <w:rPr>
-          <w:rFonts w:ascii="Times New Roman" w:hAnsi="Times New Roman" w:cs="Times New Roman"/>
-        </w:rPr>
-        <w:t xml:space="preserve"> control variables</w:t>
-      </w:r>
-      <w:r>
-        <w:rPr>
-          <w:rFonts w:ascii="Times New Roman" w:hAnsi="Times New Roman" w:cs="Times New Roman"/>
-        </w:rPr>
-        <w:t>, including:</w:t>
-      </w:r>
-      <w:r>
-        <w:rPr>
-          <w:rFonts w:ascii="Times New Roman" w:hAnsi="Times New Roman" w:cs="Times New Roman"/>
-        </w:rPr>
-        <w:t xml:space="preserve"> (1) state median income level; (2) state population; </w:t>
-      </w:r>
-      <w:r>
-        <w:rPr>
-          <w:rFonts w:ascii="Times New Roman" w:hAnsi="Times New Roman" w:cs="Times New Roman"/>
-        </w:rPr>
-        <w:t xml:space="preserve">and </w:t>
-      </w:r>
-      <w:r>
-        <w:rPr>
-          <w:rFonts w:ascii="Times New Roman" w:hAnsi="Times New Roman" w:cs="Times New Roman"/>
-        </w:rPr>
-        <w:t xml:space="preserve">(3) state violent crime rate.  </w:t>
+        <w:t>For both of our modified questions, we will restructure the Washington Post dataset, so that each row corresponds with a unique state and year.  For each state-year, we will construct two outcome variables: (1) the total black civilian shootings per capita and (2) the total white civilian shootings per capita.  We will also add various control variables, potentially including: (1) state median income level; (2) total population; and (3) black share of the population.</w:t>
+      </w:r>
+      <w:r>
+        <w:rPr>
+          <w:rFonts w:ascii="Times New Roman" w:hAnsi="Times New Roman" w:cs="Times New Roman"/>
+        </w:rPr>
+        <w:t xml:space="preserve">  </w:t>
       </w:r>
     </w:p>
     <w:p>
@@ -4402,6 +4338,13 @@
                   <w:color w:val="000000" w:themeColor="text1"/>
                 </w:rPr>
                 <m:t>s,t,r</m:t>
+              </m:r>
+              <m:r>
+                <w:rPr>
+                  <w:rFonts w:ascii="Cambria Math" w:hAnsi="Cambria Math" w:cs="Times New Roman"/>
+                  <w:color w:val="000000" w:themeColor="text1"/>
+                </w:rPr>
+                <m:t>ace</m:t>
               </m:r>
             </m:sub>
           </m:sSub>
@@ -4659,6 +4602,305 @@
     <w:p>
       <w:pPr>
         <w:pStyle w:val="ListParagraph"/>
+        <w:spacing w:line="480" w:lineRule="auto"/>
+        <w:jc w:val="both"/>
+        <w:rPr>
+          <w:rFonts w:ascii="Times New Roman" w:hAnsi="Times New Roman" w:cs="Times New Roman"/>
+          <w:color w:val="000000" w:themeColor="text1"/>
+        </w:rPr>
+      </w:pPr>
+      <m:oMathPara>
+        <m:oMath>
+          <m:sSub>
+            <m:sSubPr>
+              <m:ctrlPr>
+                <w:rPr>
+                  <w:rFonts w:ascii="Cambria Math" w:hAnsi="Cambria Math" w:cs="Times New Roman"/>
+                  <w:i/>
+                  <w:color w:val="000000" w:themeColor="text1"/>
+                </w:rPr>
+              </m:ctrlPr>
+            </m:sSubPr>
+            <m:e>
+              <m:r>
+                <w:rPr>
+                  <w:rFonts w:ascii="Cambria Math" w:hAnsi="Cambria Math" w:cs="Times New Roman"/>
+                  <w:color w:val="000000" w:themeColor="text1"/>
+                </w:rPr>
+                <m:t>Y</m:t>
+              </m:r>
+            </m:e>
+            <m:sub>
+              <m:r>
+                <w:rPr>
+                  <w:rFonts w:ascii="Cambria Math" w:hAnsi="Cambria Math" w:cs="Times New Roman"/>
+                  <w:color w:val="000000" w:themeColor="text1"/>
+                </w:rPr>
+                <m:t>s,t,r</m:t>
+              </m:r>
+              <m:r>
+                <w:rPr>
+                  <w:rFonts w:ascii="Cambria Math" w:hAnsi="Cambria Math" w:cs="Times New Roman"/>
+                  <w:color w:val="000000" w:themeColor="text1"/>
+                </w:rPr>
+                <m:t>egion</m:t>
+              </m:r>
+            </m:sub>
+          </m:sSub>
+          <m:r>
+            <w:rPr>
+              <w:rFonts w:ascii="Cambria Math" w:hAnsi="Cambria Math" w:cs="Times New Roman"/>
+              <w:color w:val="000000" w:themeColor="text1"/>
+            </w:rPr>
+            <m:t>=</m:t>
+          </m:r>
+          <m:sSub>
+            <m:sSubPr>
+              <m:ctrlPr>
+                <w:rPr>
+                  <w:rFonts w:ascii="Cambria Math" w:hAnsi="Cambria Math" w:cs="Times New Roman"/>
+                  <w:i/>
+                  <w:color w:val="000000" w:themeColor="text1"/>
+                </w:rPr>
+              </m:ctrlPr>
+            </m:sSubPr>
+            <m:e>
+              <m:r>
+                <w:rPr>
+                  <w:rFonts w:ascii="Cambria Math" w:hAnsi="Cambria Math" w:cs="Times New Roman"/>
+                  <w:color w:val="000000" w:themeColor="text1"/>
+                </w:rPr>
+                <m:t>γ</m:t>
+              </m:r>
+            </m:e>
+            <m:sub>
+              <m:r>
+                <w:rPr>
+                  <w:rFonts w:ascii="Cambria Math" w:hAnsi="Cambria Math" w:cs="Times New Roman"/>
+                  <w:color w:val="000000" w:themeColor="text1"/>
+                </w:rPr>
+                <m:t>s</m:t>
+              </m:r>
+            </m:sub>
+          </m:sSub>
+          <m:r>
+            <w:rPr>
+              <w:rFonts w:ascii="Cambria Math" w:hAnsi="Cambria Math" w:cs="Times New Roman"/>
+              <w:color w:val="000000" w:themeColor="text1"/>
+            </w:rPr>
+            <m:t>+</m:t>
+          </m:r>
+          <m:sSub>
+            <m:sSubPr>
+              <m:ctrlPr>
+                <w:rPr>
+                  <w:rFonts w:ascii="Cambria Math" w:hAnsi="Cambria Math" w:cs="Times New Roman"/>
+                  <w:i/>
+                  <w:color w:val="000000" w:themeColor="text1"/>
+                </w:rPr>
+              </m:ctrlPr>
+            </m:sSubPr>
+            <m:e>
+              <m:r>
+                <w:rPr>
+                  <w:rFonts w:ascii="Cambria Math" w:hAnsi="Cambria Math" w:cs="Times New Roman"/>
+                  <w:color w:val="000000" w:themeColor="text1"/>
+                </w:rPr>
+                <m:t>α</m:t>
+              </m:r>
+            </m:e>
+            <m:sub>
+              <m:r>
+                <w:rPr>
+                  <w:rFonts w:ascii="Cambria Math" w:hAnsi="Cambria Math" w:cs="Times New Roman"/>
+                  <w:color w:val="000000" w:themeColor="text1"/>
+                </w:rPr>
+                <m:t>t</m:t>
+              </m:r>
+            </m:sub>
+          </m:sSub>
+          <m:r>
+            <w:rPr>
+              <w:rFonts w:ascii="Cambria Math" w:hAnsi="Cambria Math" w:cs="Times New Roman"/>
+              <w:color w:val="000000" w:themeColor="text1"/>
+            </w:rPr>
+            <m:t>+</m:t>
+          </m:r>
+          <m:nary>
+            <m:naryPr>
+              <m:chr m:val="∑"/>
+              <m:limLoc m:val="undOvr"/>
+              <m:ctrlPr>
+                <w:rPr>
+                  <w:rFonts w:ascii="Cambria Math" w:hAnsi="Cambria Math" w:cs="Times New Roman"/>
+                  <w:i/>
+                  <w:color w:val="000000" w:themeColor="text1"/>
+                </w:rPr>
+              </m:ctrlPr>
+            </m:naryPr>
+            <m:sub>
+              <m:r>
+                <w:rPr>
+                  <w:rFonts w:ascii="Cambria Math" w:hAnsi="Cambria Math" w:cs="Times New Roman"/>
+                  <w:color w:val="000000" w:themeColor="text1"/>
+                </w:rPr>
+                <m:t>k=2016</m:t>
+              </m:r>
+            </m:sub>
+            <m:sup>
+              <m:r>
+                <w:rPr>
+                  <w:rFonts w:ascii="Cambria Math" w:hAnsi="Cambria Math" w:cs="Times New Roman"/>
+                  <w:color w:val="000000" w:themeColor="text1"/>
+                </w:rPr>
+                <m:t>2020</m:t>
+              </m:r>
+            </m:sup>
+            <m:e>
+              <m:sSub>
+                <m:sSubPr>
+                  <m:ctrlPr>
+                    <w:rPr>
+                      <w:rFonts w:ascii="Cambria Math" w:hAnsi="Cambria Math" w:cs="Times New Roman"/>
+                      <w:i/>
+                      <w:color w:val="000000" w:themeColor="text1"/>
+                    </w:rPr>
+                  </m:ctrlPr>
+                </m:sSubPr>
+                <m:e>
+                  <m:r>
+                    <w:rPr>
+                      <w:rFonts w:ascii="Cambria Math" w:hAnsi="Cambria Math" w:cs="Times New Roman"/>
+                      <w:color w:val="000000" w:themeColor="text1"/>
+                    </w:rPr>
+                    <m:t>β</m:t>
+                  </m:r>
+                </m:e>
+                <m:sub>
+                  <m:r>
+                    <w:rPr>
+                      <w:rFonts w:ascii="Cambria Math" w:hAnsi="Cambria Math" w:cs="Times New Roman"/>
+                      <w:color w:val="000000" w:themeColor="text1"/>
+                    </w:rPr>
+                    <m:t>k</m:t>
+                  </m:r>
+                </m:sub>
+              </m:sSub>
+            </m:e>
+          </m:nary>
+          <m:r>
+            <m:rPr>
+              <m:scr m:val="double-struck"/>
+            </m:rPr>
+            <w:rPr>
+              <w:rFonts w:ascii="Cambria Math" w:hAnsi="Cambria Math" w:cs="Times New Roman"/>
+              <w:color w:val="000000" w:themeColor="text1"/>
+            </w:rPr>
+            <m:t>l</m:t>
+          </m:r>
+          <m:d>
+            <m:dPr>
+              <m:begChr m:val="{"/>
+              <m:endChr m:val="}"/>
+              <m:ctrlPr>
+                <w:rPr>
+                  <w:rFonts w:ascii="Cambria Math" w:hAnsi="Cambria Math" w:cs="Times New Roman"/>
+                  <w:i/>
+                  <w:color w:val="000000" w:themeColor="text1"/>
+                </w:rPr>
+              </m:ctrlPr>
+            </m:dPr>
+            <m:e>
+              <m:r>
+                <w:rPr>
+                  <w:rFonts w:ascii="Cambria Math" w:hAnsi="Cambria Math" w:cs="Times New Roman"/>
+                  <w:color w:val="000000" w:themeColor="text1"/>
+                </w:rPr>
+                <m:t>t=k</m:t>
+              </m:r>
+            </m:e>
+          </m:d>
+          <m:r>
+            <w:rPr>
+              <w:rFonts w:ascii="Cambria Math" w:hAnsi="Cambria Math" w:cs="Times New Roman"/>
+              <w:color w:val="000000" w:themeColor="text1"/>
+            </w:rPr>
+            <m:t>+</m:t>
+          </m:r>
+          <m:sSub>
+            <m:sSubPr>
+              <m:ctrlPr>
+                <w:rPr>
+                  <w:rFonts w:ascii="Cambria Math" w:hAnsi="Cambria Math" w:cs="Times New Roman"/>
+                  <w:i/>
+                  <w:color w:val="000000" w:themeColor="text1"/>
+                </w:rPr>
+              </m:ctrlPr>
+            </m:sSubPr>
+            <m:e>
+              <m:r>
+                <m:rPr>
+                  <m:sty m:val="p"/>
+                </m:rPr>
+                <w:rPr>
+                  <w:rFonts w:ascii="Cambria Math" w:hAnsi="Cambria Math" w:cs="Times New Roman"/>
+                  <w:color w:val="000000" w:themeColor="text1"/>
+                </w:rPr>
+                <m:t>Γ</m:t>
+              </m:r>
+            </m:e>
+            <m:sub>
+              <m:r>
+                <w:rPr>
+                  <w:rFonts w:ascii="Cambria Math" w:hAnsi="Cambria Math" w:cs="Times New Roman"/>
+                  <w:color w:val="000000" w:themeColor="text1"/>
+                </w:rPr>
+                <m:t>s,t</m:t>
+              </m:r>
+            </m:sub>
+          </m:sSub>
+          <m:r>
+            <w:rPr>
+              <w:rFonts w:ascii="Cambria Math" w:hAnsi="Cambria Math" w:cs="Times New Roman"/>
+              <w:color w:val="000000" w:themeColor="text1"/>
+            </w:rPr>
+            <m:t>+</m:t>
+          </m:r>
+          <m:sSub>
+            <m:sSubPr>
+              <m:ctrlPr>
+                <w:rPr>
+                  <w:rFonts w:ascii="Cambria Math" w:hAnsi="Cambria Math" w:cs="Times New Roman"/>
+                  <w:i/>
+                  <w:color w:val="000000" w:themeColor="text1"/>
+                </w:rPr>
+              </m:ctrlPr>
+            </m:sSubPr>
+            <m:e>
+              <m:r>
+                <w:rPr>
+                  <w:rFonts w:ascii="Cambria Math" w:hAnsi="Cambria Math" w:cs="Times New Roman"/>
+                  <w:color w:val="000000" w:themeColor="text1"/>
+                </w:rPr>
+                <m:t>ϵ</m:t>
+              </m:r>
+            </m:e>
+            <m:sub>
+              <m:r>
+                <w:rPr>
+                  <w:rFonts w:ascii="Cambria Math" w:hAnsi="Cambria Math" w:cs="Times New Roman"/>
+                  <w:color w:val="000000" w:themeColor="text1"/>
+                </w:rPr>
+                <m:t>s,t</m:t>
+              </m:r>
+            </m:sub>
+          </m:sSub>
+        </m:oMath>
+      </m:oMathPara>
+    </w:p>
+    <w:p>
+      <w:pPr>
+        <w:pStyle w:val="ListParagraph"/>
         <w:numPr>
           <w:ilvl w:val="1"/>
           <w:numId w:val="8"/>
@@ -4701,6 +4943,13 @@
               </w:rPr>
               <m:t>s,t,r</m:t>
             </m:r>
+            <m:r>
+              <w:rPr>
+                <w:rFonts w:ascii="Cambria Math" w:hAnsi="Cambria Math" w:cs="Times New Roman"/>
+                <w:color w:val="000000" w:themeColor="text1"/>
+              </w:rPr>
+              <m:t>ace</m:t>
+            </m:r>
           </m:sub>
         </m:sSub>
       </m:oMath>
@@ -4723,7 +4972,7 @@
           <w:rFonts w:ascii="Times New Roman" w:hAnsi="Times New Roman" w:cs="Times New Roman"/>
           <w:color w:val="000000" w:themeColor="text1"/>
         </w:rPr>
-        <w:t xml:space="preserve"> with the total shootings per capita in </w:t>
+        <w:t xml:space="preserve"> the total shootings per capita in </w:t>
       </w:r>
       <w:proofErr w:type="spellStart"/>
       <w:r>
@@ -4789,7 +5038,21 @@
           <w:rFonts w:ascii="Times New Roman" w:hAnsi="Times New Roman" w:cs="Times New Roman"/>
           <w:color w:val="000000" w:themeColor="text1"/>
         </w:rPr>
-        <w:t>.  This expression will be evaluated for when race is white and when race is black.</w:t>
+        <w:t xml:space="preserve">.  This expression will be evaluated </w:t>
+      </w:r>
+      <w:r>
+        <w:rPr>
+          <w:rFonts w:ascii="Times New Roman" w:hAnsi="Times New Roman" w:cs="Times New Roman"/>
+          <w:color w:val="000000" w:themeColor="text1"/>
+        </w:rPr>
+        <w:t xml:space="preserve">at least </w:t>
+      </w:r>
+      <w:r>
+        <w:rPr>
+          <w:rFonts w:ascii="Times New Roman" w:hAnsi="Times New Roman" w:cs="Times New Roman"/>
+          <w:color w:val="000000" w:themeColor="text1"/>
+        </w:rPr>
+        <w:t>for when race is white and when race is black</w:t>
       </w:r>
     </w:p>
     <w:p>
@@ -4820,6 +5083,136 @@
                 <w:rFonts w:ascii="Cambria Math" w:hAnsi="Cambria Math" w:cs="Times New Roman"/>
                 <w:color w:val="000000" w:themeColor="text1"/>
               </w:rPr>
+              <m:t>Y</m:t>
+            </m:r>
+          </m:e>
+          <m:sub>
+            <m:r>
+              <w:rPr>
+                <w:rFonts w:ascii="Cambria Math" w:hAnsi="Cambria Math" w:cs="Times New Roman"/>
+                <w:color w:val="000000" w:themeColor="text1"/>
+              </w:rPr>
+              <m:t>s,t,r</m:t>
+            </m:r>
+            <m:r>
+              <w:rPr>
+                <w:rFonts w:ascii="Cambria Math" w:hAnsi="Cambria Math" w:cs="Times New Roman"/>
+                <w:color w:val="000000" w:themeColor="text1"/>
+              </w:rPr>
+              <m:t>egion</m:t>
+            </m:r>
+          </m:sub>
+        </m:sSub>
+      </m:oMath>
+      <w:r>
+        <w:rPr>
+          <w:rFonts w:ascii="Times New Roman" w:hAnsi="Times New Roman" w:cs="Times New Roman"/>
+          <w:color w:val="000000" w:themeColor="text1"/>
+        </w:rPr>
+        <w:t xml:space="preserve"> </w:t>
+      </w:r>
+      <w:r>
+        <w:rPr>
+          <w:rFonts w:ascii="Times New Roman" w:hAnsi="Times New Roman" w:cs="Times New Roman"/>
+          <w:color w:val="000000" w:themeColor="text1"/>
+        </w:rPr>
+        <w:t>denotes</w:t>
+      </w:r>
+      <w:r>
+        <w:rPr>
+          <w:rFonts w:ascii="Times New Roman" w:hAnsi="Times New Roman" w:cs="Times New Roman"/>
+          <w:color w:val="000000" w:themeColor="text1"/>
+        </w:rPr>
+        <w:t xml:space="preserve"> the total shootings per capita in </w:t>
+      </w:r>
+      <w:proofErr w:type="spellStart"/>
+      <w:r>
+        <w:rPr>
+          <w:rFonts w:ascii="Times New Roman" w:hAnsi="Times New Roman" w:cs="Times New Roman"/>
+          <w:color w:val="000000" w:themeColor="text1"/>
+        </w:rPr>
+        <w:t xml:space="preserve">state </w:t>
+      </w:r>
+      <w:r>
+        <w:rPr>
+          <w:rFonts w:ascii="Times New Roman" w:hAnsi="Times New Roman" w:cs="Times New Roman"/>
+          <w:i/>
+          <w:iCs/>
+          <w:color w:val="000000" w:themeColor="text1"/>
+        </w:rPr>
+        <w:t>s</w:t>
+      </w:r>
+      <w:proofErr w:type="spellEnd"/>
+      <w:r>
+        <w:rPr>
+          <w:rFonts w:ascii="Times New Roman" w:hAnsi="Times New Roman" w:cs="Times New Roman"/>
+          <w:i/>
+          <w:iCs/>
+          <w:color w:val="000000" w:themeColor="text1"/>
+        </w:rPr>
+        <w:t xml:space="preserve"> </w:t>
+      </w:r>
+      <w:r>
+        <w:rPr>
+          <w:rFonts w:ascii="Times New Roman" w:hAnsi="Times New Roman" w:cs="Times New Roman"/>
+          <w:color w:val="000000" w:themeColor="text1"/>
+        </w:rPr>
+        <w:t xml:space="preserve">during year </w:t>
+      </w:r>
+      <w:r>
+        <w:rPr>
+          <w:rFonts w:ascii="Times New Roman" w:hAnsi="Times New Roman" w:cs="Times New Roman"/>
+          <w:i/>
+          <w:iCs/>
+          <w:color w:val="000000" w:themeColor="text1"/>
+        </w:rPr>
+        <w:t>t</w:t>
+      </w:r>
+      <w:r>
+        <w:rPr>
+          <w:rFonts w:ascii="Times New Roman" w:hAnsi="Times New Roman" w:cs="Times New Roman"/>
+          <w:color w:val="000000" w:themeColor="text1"/>
+        </w:rPr>
+        <w:t xml:space="preserve"> for geographic region </w:t>
+      </w:r>
+      <w:r>
+        <w:rPr>
+          <w:rFonts w:ascii="Times New Roman" w:hAnsi="Times New Roman" w:cs="Times New Roman"/>
+          <w:i/>
+          <w:iCs/>
+          <w:color w:val="000000" w:themeColor="text1"/>
+        </w:rPr>
+        <w:t>r</w:t>
+      </w:r>
+    </w:p>
+    <w:p>
+      <w:pPr>
+        <w:pStyle w:val="ListParagraph"/>
+        <w:numPr>
+          <w:ilvl w:val="1"/>
+          <w:numId w:val="8"/>
+        </w:numPr>
+        <w:rPr>
+          <w:rFonts w:ascii="Times New Roman" w:hAnsi="Times New Roman" w:cs="Times New Roman"/>
+        </w:rPr>
+      </w:pPr>
+      <m:oMath>
+        <m:sSub>
+          <m:sSubPr>
+            <m:ctrlPr>
+              <w:rPr>
+                <w:rFonts w:ascii="Cambria Math" w:hAnsi="Cambria Math" w:cs="Times New Roman"/>
+                <w:i/>
+                <w:color w:val="000000" w:themeColor="text1"/>
+              </w:rPr>
+            </m:ctrlPr>
+          </m:sSubPr>
+          <m:e>
+            <m:r>
+              <w:rPr>
+                <w:rFonts w:ascii="Cambria Math" w:hAnsi="Cambria Math" w:cs="Times New Roman"/>
+                <w:color w:val="000000" w:themeColor="text1"/>
+              </w:rPr>
               <m:t>γ</m:t>
             </m:r>
           </m:e>
@@ -4853,7 +5246,7 @@
           <w:rFonts w:ascii="Times New Roman" w:hAnsi="Times New Roman" w:cs="Times New Roman"/>
           <w:color w:val="000000" w:themeColor="text1"/>
         </w:rPr>
-        <w:t xml:space="preserve"> with state fixed effects</w:t>
+        <w:t xml:space="preserve"> fixed effects</w:t>
       </w:r>
     </w:p>
     <w:p>
@@ -5082,7 +5475,14 @@
           <w:rFonts w:ascii="Times New Roman" w:hAnsi="Times New Roman" w:cs="Times New Roman"/>
           <w:color w:val="000000" w:themeColor="text1"/>
         </w:rPr>
-        <w:t>, which demonstrates the relative impact on the outcome variable for each subsequent corresponding year.</w:t>
+        <w:t>, which demonstrates the relative impact on the outcome variable for each subsequent corresponding year</w:t>
+      </w:r>
+      <w:r>
+        <w:rPr>
+          <w:rFonts w:ascii="Times New Roman" w:hAnsi="Times New Roman" w:cs="Times New Roman"/>
+          <w:color w:val="000000" w:themeColor="text1"/>
+        </w:rPr>
+        <w:t>, compared to the normalized year of 2015.</w:t>
       </w:r>
     </w:p>
     <w:sectPr>
@@ -6654,7 +7054,6 @@
   <w:style w:type="character" w:default="1" w:styleId="DefaultParagraphFont">
     <w:name w:val="Default Paragraph Font"/>
     <w:uiPriority w:val="1"/>
-    <w:semiHidden/>
     <w:unhideWhenUsed/>
   </w:style>
   <w:style w:type="table" w:default="1" w:styleId="TableNormal">

</xml_diff>

<commit_message>
Updated Milestone 3 update (slight revision Parts 4 and 5)
</commit_message>
<xml_diff>
--- a/Milestone 3/Group 39 - Final Project Milestone 3 - Update.docx
+++ b/Milestone 3/Group 39 - Final Project Milestone 3 - Update.docx
@@ -2807,6 +2807,7 @@
                 <w:rFonts w:ascii="Times New Roman" w:eastAsia="Times New Roman" w:hAnsi="Times New Roman" w:cs="Times New Roman"/>
                 <w:i/>
                 <w:iCs/>
+                <w:noProof/>
                 <w:sz w:val="18"/>
                 <w:szCs w:val="18"/>
               </w:rPr>
@@ -3130,6 +3131,7 @@
                 <w:rFonts w:ascii="Times New Roman" w:eastAsia="Times New Roman" w:hAnsi="Times New Roman" w:cs="Times New Roman"/>
                 <w:i/>
                 <w:iCs/>
+                <w:noProof/>
                 <w:sz w:val="16"/>
                 <w:szCs w:val="16"/>
               </w:rPr>
@@ -3281,6 +3283,7 @@
                 <w:rFonts w:ascii="Times New Roman" w:eastAsia="Times New Roman" w:hAnsi="Times New Roman" w:cs="Times New Roman"/>
                 <w:i/>
                 <w:iCs/>
+                <w:noProof/>
                 <w:sz w:val="16"/>
                 <w:szCs w:val="16"/>
               </w:rPr>
@@ -3474,6 +3477,9 @@
               <w:jc w:val="center"/>
             </w:pPr>
             <w:r>
+              <w:rPr>
+                <w:noProof/>
+              </w:rPr>
               <w:drawing>
                 <wp:inline distT="0" distB="0" distL="0" distR="0" wp14:anchorId="68799946" wp14:editId="10B42E74">
                   <wp:extent cx="5592726" cy="3229057"/>
@@ -3777,17 +3783,7 @@
                 <w:sz w:val="18"/>
                 <w:szCs w:val="18"/>
               </w:rPr>
-              <w:t>Correlation of predictors</w:t>
-            </w:r>
-            <w:r>
-              <w:rPr>
-                <w:rFonts w:ascii="Times New Roman" w:eastAsia="Times New Roman" w:hAnsi="Times New Roman" w:cs="Times New Roman"/>
-                <w:i/>
-                <w:iCs/>
-                <w:sz w:val="18"/>
-                <w:szCs w:val="18"/>
-              </w:rPr>
-              <w:t xml:space="preserve"> from </w:t>
+              <w:t xml:space="preserve">Correlation of predictors from </w:t>
             </w:r>
             <w:proofErr w:type="spellStart"/>
             <w:r>
@@ -4130,7 +4126,19 @@
         <w:rPr>
           <w:rFonts w:ascii="Times New Roman" w:eastAsia="Times New Roman" w:hAnsi="Times New Roman" w:cs="Times New Roman"/>
         </w:rPr>
-        <w:t>Is the (population-weighted) incidence rate of police shootings different for white vs. black victims, after controlling for observable characteristics?</w:t>
+        <w:t>Is the population-weighted incidence rate of police shootings different for white vs. black victims</w:t>
+      </w:r>
+      <w:r>
+        <w:rPr>
+          <w:rFonts w:ascii="Times New Roman" w:eastAsia="Times New Roman" w:hAnsi="Times New Roman" w:cs="Times New Roman"/>
+        </w:rPr>
+        <w:t xml:space="preserve"> (vs. other races)</w:t>
+      </w:r>
+      <w:r>
+        <w:rPr>
+          <w:rFonts w:ascii="Times New Roman" w:eastAsia="Times New Roman" w:hAnsi="Times New Roman" w:cs="Times New Roman"/>
+        </w:rPr>
+        <w:t>?</w:t>
       </w:r>
     </w:p>
     <w:p>
@@ -4226,85 +4234,13 @@
         <w:rPr>
           <w:rFonts w:ascii="Times New Roman" w:hAnsi="Times New Roman" w:cs="Times New Roman"/>
         </w:rPr>
-        <w:t xml:space="preserve">For both of our modified questions, we will </w:t>
-      </w:r>
-      <w:r>
-        <w:rPr>
-          <w:rFonts w:ascii="Times New Roman" w:hAnsi="Times New Roman" w:cs="Times New Roman"/>
-        </w:rPr>
-        <w:t>restructure the Washington Post dataset</w:t>
-      </w:r>
-      <w:r>
-        <w:rPr>
-          <w:rFonts w:ascii="Times New Roman" w:hAnsi="Times New Roman" w:cs="Times New Roman"/>
-        </w:rPr>
-        <w:t>, so that each row corresponds with a unique state and year.</w:t>
-      </w:r>
-      <w:r>
-        <w:rPr>
-          <w:rFonts w:ascii="Times New Roman" w:hAnsi="Times New Roman" w:cs="Times New Roman"/>
-        </w:rPr>
-        <w:t xml:space="preserve">  For each state-year, we will construct two outcome variables: (1) the total black </w:t>
-      </w:r>
-      <w:r>
-        <w:rPr>
-          <w:rFonts w:ascii="Times New Roman" w:hAnsi="Times New Roman" w:cs="Times New Roman"/>
-        </w:rPr>
-        <w:t xml:space="preserve">civilian </w:t>
-      </w:r>
-      <w:r>
-        <w:rPr>
-          <w:rFonts w:ascii="Times New Roman" w:hAnsi="Times New Roman" w:cs="Times New Roman"/>
-        </w:rPr>
-        <w:t xml:space="preserve">shootings per capita and (2) the total white </w:t>
-      </w:r>
-      <w:r>
-        <w:rPr>
-          <w:rFonts w:ascii="Times New Roman" w:hAnsi="Times New Roman" w:cs="Times New Roman"/>
-        </w:rPr>
-        <w:t xml:space="preserve">civilian </w:t>
-      </w:r>
-      <w:r>
-        <w:rPr>
-          <w:rFonts w:ascii="Times New Roman" w:hAnsi="Times New Roman" w:cs="Times New Roman"/>
-        </w:rPr>
-        <w:t xml:space="preserve">shootings per capita.  We will also add </w:t>
-      </w:r>
-      <w:r>
-        <w:rPr>
-          <w:rFonts w:ascii="Times New Roman" w:hAnsi="Times New Roman" w:cs="Times New Roman"/>
-        </w:rPr>
-        <w:t>various</w:t>
-      </w:r>
-      <w:r>
-        <w:rPr>
-          <w:rFonts w:ascii="Times New Roman" w:hAnsi="Times New Roman" w:cs="Times New Roman"/>
-        </w:rPr>
-        <w:t xml:space="preserve"> control variables</w:t>
-      </w:r>
-      <w:r>
-        <w:rPr>
-          <w:rFonts w:ascii="Times New Roman" w:hAnsi="Times New Roman" w:cs="Times New Roman"/>
-        </w:rPr>
-        <w:t>, including:</w:t>
-      </w:r>
-      <w:r>
-        <w:rPr>
-          <w:rFonts w:ascii="Times New Roman" w:hAnsi="Times New Roman" w:cs="Times New Roman"/>
-        </w:rPr>
-        <w:t xml:space="preserve"> (1) state median income level; (2) state population; </w:t>
-      </w:r>
-      <w:r>
-        <w:rPr>
-          <w:rFonts w:ascii="Times New Roman" w:hAnsi="Times New Roman" w:cs="Times New Roman"/>
-        </w:rPr>
-        <w:t xml:space="preserve">and </w:t>
-      </w:r>
-      <w:r>
-        <w:rPr>
-          <w:rFonts w:ascii="Times New Roman" w:hAnsi="Times New Roman" w:cs="Times New Roman"/>
-        </w:rPr>
-        <w:t xml:space="preserve">(3) state violent crime rate.  </w:t>
+        <w:t>For both of our modified questions, we will restructure the Washington Post dataset, so that each row corresponds with a unique state and year.  For each state-year, we will construct two outcome variables: (1) the total black civilian shootings per capita and (2) the total white civilian shootings per capita.  We will also add various control variables, potentially including: (1) state median income level; (2) total population; and (3) black share of the population.</w:t>
+      </w:r>
+      <w:r>
+        <w:rPr>
+          <w:rFonts w:ascii="Times New Roman" w:hAnsi="Times New Roman" w:cs="Times New Roman"/>
+        </w:rPr>
+        <w:t xml:space="preserve">  </w:t>
       </w:r>
     </w:p>
     <w:p>
@@ -4402,6 +4338,13 @@
                   <w:color w:val="000000" w:themeColor="text1"/>
                 </w:rPr>
                 <m:t>s,t,r</m:t>
+              </m:r>
+              <m:r>
+                <w:rPr>
+                  <w:rFonts w:ascii="Cambria Math" w:hAnsi="Cambria Math" w:cs="Times New Roman"/>
+                  <w:color w:val="000000" w:themeColor="text1"/>
+                </w:rPr>
+                <m:t>ace</m:t>
               </m:r>
             </m:sub>
           </m:sSub>
@@ -4659,6 +4602,305 @@
     <w:p>
       <w:pPr>
         <w:pStyle w:val="ListParagraph"/>
+        <w:spacing w:line="480" w:lineRule="auto"/>
+        <w:jc w:val="both"/>
+        <w:rPr>
+          <w:rFonts w:ascii="Times New Roman" w:hAnsi="Times New Roman" w:cs="Times New Roman"/>
+          <w:color w:val="000000" w:themeColor="text1"/>
+        </w:rPr>
+      </w:pPr>
+      <m:oMathPara>
+        <m:oMath>
+          <m:sSub>
+            <m:sSubPr>
+              <m:ctrlPr>
+                <w:rPr>
+                  <w:rFonts w:ascii="Cambria Math" w:hAnsi="Cambria Math" w:cs="Times New Roman"/>
+                  <w:i/>
+                  <w:color w:val="000000" w:themeColor="text1"/>
+                </w:rPr>
+              </m:ctrlPr>
+            </m:sSubPr>
+            <m:e>
+              <m:r>
+                <w:rPr>
+                  <w:rFonts w:ascii="Cambria Math" w:hAnsi="Cambria Math" w:cs="Times New Roman"/>
+                  <w:color w:val="000000" w:themeColor="text1"/>
+                </w:rPr>
+                <m:t>Y</m:t>
+              </m:r>
+            </m:e>
+            <m:sub>
+              <m:r>
+                <w:rPr>
+                  <w:rFonts w:ascii="Cambria Math" w:hAnsi="Cambria Math" w:cs="Times New Roman"/>
+                  <w:color w:val="000000" w:themeColor="text1"/>
+                </w:rPr>
+                <m:t>s,t,r</m:t>
+              </m:r>
+              <m:r>
+                <w:rPr>
+                  <w:rFonts w:ascii="Cambria Math" w:hAnsi="Cambria Math" w:cs="Times New Roman"/>
+                  <w:color w:val="000000" w:themeColor="text1"/>
+                </w:rPr>
+                <m:t>egion</m:t>
+              </m:r>
+            </m:sub>
+          </m:sSub>
+          <m:r>
+            <w:rPr>
+              <w:rFonts w:ascii="Cambria Math" w:hAnsi="Cambria Math" w:cs="Times New Roman"/>
+              <w:color w:val="000000" w:themeColor="text1"/>
+            </w:rPr>
+            <m:t>=</m:t>
+          </m:r>
+          <m:sSub>
+            <m:sSubPr>
+              <m:ctrlPr>
+                <w:rPr>
+                  <w:rFonts w:ascii="Cambria Math" w:hAnsi="Cambria Math" w:cs="Times New Roman"/>
+                  <w:i/>
+                  <w:color w:val="000000" w:themeColor="text1"/>
+                </w:rPr>
+              </m:ctrlPr>
+            </m:sSubPr>
+            <m:e>
+              <m:r>
+                <w:rPr>
+                  <w:rFonts w:ascii="Cambria Math" w:hAnsi="Cambria Math" w:cs="Times New Roman"/>
+                  <w:color w:val="000000" w:themeColor="text1"/>
+                </w:rPr>
+                <m:t>γ</m:t>
+              </m:r>
+            </m:e>
+            <m:sub>
+              <m:r>
+                <w:rPr>
+                  <w:rFonts w:ascii="Cambria Math" w:hAnsi="Cambria Math" w:cs="Times New Roman"/>
+                  <w:color w:val="000000" w:themeColor="text1"/>
+                </w:rPr>
+                <m:t>s</m:t>
+              </m:r>
+            </m:sub>
+          </m:sSub>
+          <m:r>
+            <w:rPr>
+              <w:rFonts w:ascii="Cambria Math" w:hAnsi="Cambria Math" w:cs="Times New Roman"/>
+              <w:color w:val="000000" w:themeColor="text1"/>
+            </w:rPr>
+            <m:t>+</m:t>
+          </m:r>
+          <m:sSub>
+            <m:sSubPr>
+              <m:ctrlPr>
+                <w:rPr>
+                  <w:rFonts w:ascii="Cambria Math" w:hAnsi="Cambria Math" w:cs="Times New Roman"/>
+                  <w:i/>
+                  <w:color w:val="000000" w:themeColor="text1"/>
+                </w:rPr>
+              </m:ctrlPr>
+            </m:sSubPr>
+            <m:e>
+              <m:r>
+                <w:rPr>
+                  <w:rFonts w:ascii="Cambria Math" w:hAnsi="Cambria Math" w:cs="Times New Roman"/>
+                  <w:color w:val="000000" w:themeColor="text1"/>
+                </w:rPr>
+                <m:t>α</m:t>
+              </m:r>
+            </m:e>
+            <m:sub>
+              <m:r>
+                <w:rPr>
+                  <w:rFonts w:ascii="Cambria Math" w:hAnsi="Cambria Math" w:cs="Times New Roman"/>
+                  <w:color w:val="000000" w:themeColor="text1"/>
+                </w:rPr>
+                <m:t>t</m:t>
+              </m:r>
+            </m:sub>
+          </m:sSub>
+          <m:r>
+            <w:rPr>
+              <w:rFonts w:ascii="Cambria Math" w:hAnsi="Cambria Math" w:cs="Times New Roman"/>
+              <w:color w:val="000000" w:themeColor="text1"/>
+            </w:rPr>
+            <m:t>+</m:t>
+          </m:r>
+          <m:nary>
+            <m:naryPr>
+              <m:chr m:val="∑"/>
+              <m:limLoc m:val="undOvr"/>
+              <m:ctrlPr>
+                <w:rPr>
+                  <w:rFonts w:ascii="Cambria Math" w:hAnsi="Cambria Math" w:cs="Times New Roman"/>
+                  <w:i/>
+                  <w:color w:val="000000" w:themeColor="text1"/>
+                </w:rPr>
+              </m:ctrlPr>
+            </m:naryPr>
+            <m:sub>
+              <m:r>
+                <w:rPr>
+                  <w:rFonts w:ascii="Cambria Math" w:hAnsi="Cambria Math" w:cs="Times New Roman"/>
+                  <w:color w:val="000000" w:themeColor="text1"/>
+                </w:rPr>
+                <m:t>k=2016</m:t>
+              </m:r>
+            </m:sub>
+            <m:sup>
+              <m:r>
+                <w:rPr>
+                  <w:rFonts w:ascii="Cambria Math" w:hAnsi="Cambria Math" w:cs="Times New Roman"/>
+                  <w:color w:val="000000" w:themeColor="text1"/>
+                </w:rPr>
+                <m:t>2020</m:t>
+              </m:r>
+            </m:sup>
+            <m:e>
+              <m:sSub>
+                <m:sSubPr>
+                  <m:ctrlPr>
+                    <w:rPr>
+                      <w:rFonts w:ascii="Cambria Math" w:hAnsi="Cambria Math" w:cs="Times New Roman"/>
+                      <w:i/>
+                      <w:color w:val="000000" w:themeColor="text1"/>
+                    </w:rPr>
+                  </m:ctrlPr>
+                </m:sSubPr>
+                <m:e>
+                  <m:r>
+                    <w:rPr>
+                      <w:rFonts w:ascii="Cambria Math" w:hAnsi="Cambria Math" w:cs="Times New Roman"/>
+                      <w:color w:val="000000" w:themeColor="text1"/>
+                    </w:rPr>
+                    <m:t>β</m:t>
+                  </m:r>
+                </m:e>
+                <m:sub>
+                  <m:r>
+                    <w:rPr>
+                      <w:rFonts w:ascii="Cambria Math" w:hAnsi="Cambria Math" w:cs="Times New Roman"/>
+                      <w:color w:val="000000" w:themeColor="text1"/>
+                    </w:rPr>
+                    <m:t>k</m:t>
+                  </m:r>
+                </m:sub>
+              </m:sSub>
+            </m:e>
+          </m:nary>
+          <m:r>
+            <m:rPr>
+              <m:scr m:val="double-struck"/>
+            </m:rPr>
+            <w:rPr>
+              <w:rFonts w:ascii="Cambria Math" w:hAnsi="Cambria Math" w:cs="Times New Roman"/>
+              <w:color w:val="000000" w:themeColor="text1"/>
+            </w:rPr>
+            <m:t>l</m:t>
+          </m:r>
+          <m:d>
+            <m:dPr>
+              <m:begChr m:val="{"/>
+              <m:endChr m:val="}"/>
+              <m:ctrlPr>
+                <w:rPr>
+                  <w:rFonts w:ascii="Cambria Math" w:hAnsi="Cambria Math" w:cs="Times New Roman"/>
+                  <w:i/>
+                  <w:color w:val="000000" w:themeColor="text1"/>
+                </w:rPr>
+              </m:ctrlPr>
+            </m:dPr>
+            <m:e>
+              <m:r>
+                <w:rPr>
+                  <w:rFonts w:ascii="Cambria Math" w:hAnsi="Cambria Math" w:cs="Times New Roman"/>
+                  <w:color w:val="000000" w:themeColor="text1"/>
+                </w:rPr>
+                <m:t>t=k</m:t>
+              </m:r>
+            </m:e>
+          </m:d>
+          <m:r>
+            <w:rPr>
+              <w:rFonts w:ascii="Cambria Math" w:hAnsi="Cambria Math" w:cs="Times New Roman"/>
+              <w:color w:val="000000" w:themeColor="text1"/>
+            </w:rPr>
+            <m:t>+</m:t>
+          </m:r>
+          <m:sSub>
+            <m:sSubPr>
+              <m:ctrlPr>
+                <w:rPr>
+                  <w:rFonts w:ascii="Cambria Math" w:hAnsi="Cambria Math" w:cs="Times New Roman"/>
+                  <w:i/>
+                  <w:color w:val="000000" w:themeColor="text1"/>
+                </w:rPr>
+              </m:ctrlPr>
+            </m:sSubPr>
+            <m:e>
+              <m:r>
+                <m:rPr>
+                  <m:sty m:val="p"/>
+                </m:rPr>
+                <w:rPr>
+                  <w:rFonts w:ascii="Cambria Math" w:hAnsi="Cambria Math" w:cs="Times New Roman"/>
+                  <w:color w:val="000000" w:themeColor="text1"/>
+                </w:rPr>
+                <m:t>Γ</m:t>
+              </m:r>
+            </m:e>
+            <m:sub>
+              <m:r>
+                <w:rPr>
+                  <w:rFonts w:ascii="Cambria Math" w:hAnsi="Cambria Math" w:cs="Times New Roman"/>
+                  <w:color w:val="000000" w:themeColor="text1"/>
+                </w:rPr>
+                <m:t>s,t</m:t>
+              </m:r>
+            </m:sub>
+          </m:sSub>
+          <m:r>
+            <w:rPr>
+              <w:rFonts w:ascii="Cambria Math" w:hAnsi="Cambria Math" w:cs="Times New Roman"/>
+              <w:color w:val="000000" w:themeColor="text1"/>
+            </w:rPr>
+            <m:t>+</m:t>
+          </m:r>
+          <m:sSub>
+            <m:sSubPr>
+              <m:ctrlPr>
+                <w:rPr>
+                  <w:rFonts w:ascii="Cambria Math" w:hAnsi="Cambria Math" w:cs="Times New Roman"/>
+                  <w:i/>
+                  <w:color w:val="000000" w:themeColor="text1"/>
+                </w:rPr>
+              </m:ctrlPr>
+            </m:sSubPr>
+            <m:e>
+              <m:r>
+                <w:rPr>
+                  <w:rFonts w:ascii="Cambria Math" w:hAnsi="Cambria Math" w:cs="Times New Roman"/>
+                  <w:color w:val="000000" w:themeColor="text1"/>
+                </w:rPr>
+                <m:t>ϵ</m:t>
+              </m:r>
+            </m:e>
+            <m:sub>
+              <m:r>
+                <w:rPr>
+                  <w:rFonts w:ascii="Cambria Math" w:hAnsi="Cambria Math" w:cs="Times New Roman"/>
+                  <w:color w:val="000000" w:themeColor="text1"/>
+                </w:rPr>
+                <m:t>s,t</m:t>
+              </m:r>
+            </m:sub>
+          </m:sSub>
+        </m:oMath>
+      </m:oMathPara>
+    </w:p>
+    <w:p>
+      <w:pPr>
+        <w:pStyle w:val="ListParagraph"/>
         <w:numPr>
           <w:ilvl w:val="1"/>
           <w:numId w:val="8"/>
@@ -4701,6 +4943,13 @@
               </w:rPr>
               <m:t>s,t,r</m:t>
             </m:r>
+            <m:r>
+              <w:rPr>
+                <w:rFonts w:ascii="Cambria Math" w:hAnsi="Cambria Math" w:cs="Times New Roman"/>
+                <w:color w:val="000000" w:themeColor="text1"/>
+              </w:rPr>
+              <m:t>ace</m:t>
+            </m:r>
           </m:sub>
         </m:sSub>
       </m:oMath>
@@ -4723,7 +4972,7 @@
           <w:rFonts w:ascii="Times New Roman" w:hAnsi="Times New Roman" w:cs="Times New Roman"/>
           <w:color w:val="000000" w:themeColor="text1"/>
         </w:rPr>
-        <w:t xml:space="preserve"> with the total shootings per capita in </w:t>
+        <w:t xml:space="preserve"> the total shootings per capita in </w:t>
       </w:r>
       <w:proofErr w:type="spellStart"/>
       <w:r>
@@ -4789,7 +5038,21 @@
           <w:rFonts w:ascii="Times New Roman" w:hAnsi="Times New Roman" w:cs="Times New Roman"/>
           <w:color w:val="000000" w:themeColor="text1"/>
         </w:rPr>
-        <w:t>.  This expression will be evaluated for when race is white and when race is black.</w:t>
+        <w:t xml:space="preserve">.  This expression will be evaluated </w:t>
+      </w:r>
+      <w:r>
+        <w:rPr>
+          <w:rFonts w:ascii="Times New Roman" w:hAnsi="Times New Roman" w:cs="Times New Roman"/>
+          <w:color w:val="000000" w:themeColor="text1"/>
+        </w:rPr>
+        <w:t xml:space="preserve">at least </w:t>
+      </w:r>
+      <w:r>
+        <w:rPr>
+          <w:rFonts w:ascii="Times New Roman" w:hAnsi="Times New Roman" w:cs="Times New Roman"/>
+          <w:color w:val="000000" w:themeColor="text1"/>
+        </w:rPr>
+        <w:t>for when race is white and when race is black</w:t>
       </w:r>
     </w:p>
     <w:p>
@@ -4820,6 +5083,136 @@
                 <w:rFonts w:ascii="Cambria Math" w:hAnsi="Cambria Math" w:cs="Times New Roman"/>
                 <w:color w:val="000000" w:themeColor="text1"/>
               </w:rPr>
+              <m:t>Y</m:t>
+            </m:r>
+          </m:e>
+          <m:sub>
+            <m:r>
+              <w:rPr>
+                <w:rFonts w:ascii="Cambria Math" w:hAnsi="Cambria Math" w:cs="Times New Roman"/>
+                <w:color w:val="000000" w:themeColor="text1"/>
+              </w:rPr>
+              <m:t>s,t,r</m:t>
+            </m:r>
+            <m:r>
+              <w:rPr>
+                <w:rFonts w:ascii="Cambria Math" w:hAnsi="Cambria Math" w:cs="Times New Roman"/>
+                <w:color w:val="000000" w:themeColor="text1"/>
+              </w:rPr>
+              <m:t>egion</m:t>
+            </m:r>
+          </m:sub>
+        </m:sSub>
+      </m:oMath>
+      <w:r>
+        <w:rPr>
+          <w:rFonts w:ascii="Times New Roman" w:hAnsi="Times New Roman" w:cs="Times New Roman"/>
+          <w:color w:val="000000" w:themeColor="text1"/>
+        </w:rPr>
+        <w:t xml:space="preserve"> </w:t>
+      </w:r>
+      <w:r>
+        <w:rPr>
+          <w:rFonts w:ascii="Times New Roman" w:hAnsi="Times New Roman" w:cs="Times New Roman"/>
+          <w:color w:val="000000" w:themeColor="text1"/>
+        </w:rPr>
+        <w:t>denotes</w:t>
+      </w:r>
+      <w:r>
+        <w:rPr>
+          <w:rFonts w:ascii="Times New Roman" w:hAnsi="Times New Roman" w:cs="Times New Roman"/>
+          <w:color w:val="000000" w:themeColor="text1"/>
+        </w:rPr>
+        <w:t xml:space="preserve"> the total shootings per capita in </w:t>
+      </w:r>
+      <w:proofErr w:type="spellStart"/>
+      <w:r>
+        <w:rPr>
+          <w:rFonts w:ascii="Times New Roman" w:hAnsi="Times New Roman" w:cs="Times New Roman"/>
+          <w:color w:val="000000" w:themeColor="text1"/>
+        </w:rPr>
+        <w:t xml:space="preserve">state </w:t>
+      </w:r>
+      <w:r>
+        <w:rPr>
+          <w:rFonts w:ascii="Times New Roman" w:hAnsi="Times New Roman" w:cs="Times New Roman"/>
+          <w:i/>
+          <w:iCs/>
+          <w:color w:val="000000" w:themeColor="text1"/>
+        </w:rPr>
+        <w:t>s</w:t>
+      </w:r>
+      <w:proofErr w:type="spellEnd"/>
+      <w:r>
+        <w:rPr>
+          <w:rFonts w:ascii="Times New Roman" w:hAnsi="Times New Roman" w:cs="Times New Roman"/>
+          <w:i/>
+          <w:iCs/>
+          <w:color w:val="000000" w:themeColor="text1"/>
+        </w:rPr>
+        <w:t xml:space="preserve"> </w:t>
+      </w:r>
+      <w:r>
+        <w:rPr>
+          <w:rFonts w:ascii="Times New Roman" w:hAnsi="Times New Roman" w:cs="Times New Roman"/>
+          <w:color w:val="000000" w:themeColor="text1"/>
+        </w:rPr>
+        <w:t xml:space="preserve">during year </w:t>
+      </w:r>
+      <w:r>
+        <w:rPr>
+          <w:rFonts w:ascii="Times New Roman" w:hAnsi="Times New Roman" w:cs="Times New Roman"/>
+          <w:i/>
+          <w:iCs/>
+          <w:color w:val="000000" w:themeColor="text1"/>
+        </w:rPr>
+        <w:t>t</w:t>
+      </w:r>
+      <w:r>
+        <w:rPr>
+          <w:rFonts w:ascii="Times New Roman" w:hAnsi="Times New Roman" w:cs="Times New Roman"/>
+          <w:color w:val="000000" w:themeColor="text1"/>
+        </w:rPr>
+        <w:t xml:space="preserve"> for geographic region </w:t>
+      </w:r>
+      <w:r>
+        <w:rPr>
+          <w:rFonts w:ascii="Times New Roman" w:hAnsi="Times New Roman" w:cs="Times New Roman"/>
+          <w:i/>
+          <w:iCs/>
+          <w:color w:val="000000" w:themeColor="text1"/>
+        </w:rPr>
+        <w:t>r</w:t>
+      </w:r>
+    </w:p>
+    <w:p>
+      <w:pPr>
+        <w:pStyle w:val="ListParagraph"/>
+        <w:numPr>
+          <w:ilvl w:val="1"/>
+          <w:numId w:val="8"/>
+        </w:numPr>
+        <w:rPr>
+          <w:rFonts w:ascii="Times New Roman" w:hAnsi="Times New Roman" w:cs="Times New Roman"/>
+        </w:rPr>
+      </w:pPr>
+      <m:oMath>
+        <m:sSub>
+          <m:sSubPr>
+            <m:ctrlPr>
+              <w:rPr>
+                <w:rFonts w:ascii="Cambria Math" w:hAnsi="Cambria Math" w:cs="Times New Roman"/>
+                <w:i/>
+                <w:color w:val="000000" w:themeColor="text1"/>
+              </w:rPr>
+            </m:ctrlPr>
+          </m:sSubPr>
+          <m:e>
+            <m:r>
+              <w:rPr>
+                <w:rFonts w:ascii="Cambria Math" w:hAnsi="Cambria Math" w:cs="Times New Roman"/>
+                <w:color w:val="000000" w:themeColor="text1"/>
+              </w:rPr>
               <m:t>γ</m:t>
             </m:r>
           </m:e>
@@ -4853,7 +5246,7 @@
           <w:rFonts w:ascii="Times New Roman" w:hAnsi="Times New Roman" w:cs="Times New Roman"/>
           <w:color w:val="000000" w:themeColor="text1"/>
         </w:rPr>
-        <w:t xml:space="preserve"> with state fixed effects</w:t>
+        <w:t xml:space="preserve"> fixed effects</w:t>
       </w:r>
     </w:p>
     <w:p>
@@ -5082,7 +5475,14 @@
           <w:rFonts w:ascii="Times New Roman" w:hAnsi="Times New Roman" w:cs="Times New Roman"/>
           <w:color w:val="000000" w:themeColor="text1"/>
         </w:rPr>
-        <w:t>, which demonstrates the relative impact on the outcome variable for each subsequent corresponding year.</w:t>
+        <w:t>, which demonstrates the relative impact on the outcome variable for each subsequent corresponding year</w:t>
+      </w:r>
+      <w:r>
+        <w:rPr>
+          <w:rFonts w:ascii="Times New Roman" w:hAnsi="Times New Roman" w:cs="Times New Roman"/>
+          <w:color w:val="000000" w:themeColor="text1"/>
+        </w:rPr>
+        <w:t>, compared to the normalized year of 2015.</w:t>
       </w:r>
     </w:p>
     <w:sectPr>
@@ -6654,7 +7054,6 @@
   <w:style w:type="character" w:default="1" w:styleId="DefaultParagraphFont">
     <w:name w:val="Default Paragraph Font"/>
     <w:uiPriority w:val="1"/>
-    <w:semiHidden/>
     <w:unhideWhenUsed/>
   </w:style>
   <w:style w:type="table" w:default="1" w:styleId="TableNormal">

</xml_diff>